<commit_message>
chg with fig update
</commit_message>
<xml_diff>
--- a/Document/ProjectDescription/fig.docx
+++ b/Document/ProjectDescription/fig.docx
@@ -3,6 +3,78 @@
 <w:document xmlns:wpc="http://schemas.microsoft.com/office/word/2010/wordprocessingCanvas" xmlns:cx="http://schemas.microsoft.com/office/drawing/2014/chartex" xmlns:cx1="http://schemas.microsoft.com/office/drawing/2015/9/8/chartex" xmlns:cx2="http://schemas.microsoft.com/office/drawing/2015/10/21/chartex" xmlns:cx3="http://schemas.microsoft.com/office/drawing/2016/5/9/chartex" xmlns:cx4="http://schemas.microsoft.com/office/drawing/2016/5/10/chartex" xmlns:cx5="http://schemas.microsoft.com/office/drawing/2016/5/11/chartex" xmlns:cx6="http://schemas.microsoft.com/office/drawing/2016/5/12/chartex" xmlns:cx7="http://schemas.microsoft.com/office/drawing/2016/5/13/chartex" xmlns:cx8="http://schemas.microsoft.com/office/drawing/2016/5/14/chartex" xmlns:mc="http://schemas.openxmlformats.org/markup-compatibility/2006" xmlns:aink="http://schemas.microsoft.com/office/drawing/2016/ink" xmlns:am3d="http://schemas.microsoft.com/office/drawing/2017/model3d" xmlns:o="urn:schemas-microsoft-com:office:office" xmlns:r="http://schemas.openxmlformats.org/officeDocument/2006/relationships" xmlns:m="http://schemas.openxmlformats.org/officeDocument/2006/math" xmlns:v="urn:schemas-microsoft-com:vml" xmlns:wp14="http://schemas.microsoft.com/office/word/2010/wordprocessingDrawing" xmlns:wp="http://schemas.openxmlformats.org/drawingml/2006/wordprocessingDrawing" xmlns:w10="urn:schemas-microsoft-com:office:word" xmlns:w="http://schemas.openxmlformats.org/wordprocessingml/2006/main" xmlns:w14="http://schemas.microsoft.com/office/word/2010/wordml" xmlns:w15="http://schemas.microsoft.com/office/word/2012/wordml" xmlns:w16cid="http://schemas.microsoft.com/office/word/2016/wordml/cid" xmlns:w16se="http://schemas.microsoft.com/office/word/2015/wordml/symex" xmlns:wpg="http://schemas.microsoft.com/office/word/2010/wordprocessingGroup" xmlns:wpi="http://schemas.microsoft.com/office/word/2010/wordprocessingInk" xmlns:wne="http://schemas.microsoft.com/office/word/2006/wordml" xmlns:wps="http://schemas.microsoft.com/office/word/2010/wordprocessingShape" mc:Ignorable="w14 w15 w16se w16cid wp14">
   <w:body>
     <w:p>
+      <w:bookmarkStart w:id="0" w:name="_GoBack"/>
+      <w:bookmarkEnd w:id="0"/>
+      <w:r>
+        <w:rPr>
+          <w:noProof/>
+        </w:rPr>
+        <mc:AlternateContent>
+          <mc:Choice Requires="wps">
+            <w:drawing>
+              <wp:anchor distT="0" distB="0" distL="114300" distR="114300" simplePos="0" relativeHeight="251695104" behindDoc="0" locked="0" layoutInCell="1" allowOverlap="1" wp14:anchorId="6373BE24" wp14:editId="19EDF1C5">
+                <wp:simplePos x="0" y="0"/>
+                <wp:positionH relativeFrom="column">
+                  <wp:posOffset>2332355</wp:posOffset>
+                </wp:positionH>
+                <wp:positionV relativeFrom="paragraph">
+                  <wp:posOffset>2448560</wp:posOffset>
+                </wp:positionV>
+                <wp:extent cx="654685" cy="0"/>
+                <wp:effectExtent l="0" t="133350" r="0" b="133350"/>
+                <wp:wrapNone/>
+                <wp:docPr id="1" name="Straight Arrow Connector 1"/>
+                <wp:cNvGraphicFramePr/>
+                <a:graphic xmlns:a="http://schemas.openxmlformats.org/drawingml/2006/main">
+                  <a:graphicData uri="http://schemas.microsoft.com/office/word/2010/wordprocessingShape">
+                    <wps:wsp>
+                      <wps:cNvCnPr/>
+                      <wps:spPr>
+                        <a:xfrm>
+                          <a:off x="0" y="0"/>
+                          <a:ext cx="654685" cy="0"/>
+                        </a:xfrm>
+                        <a:prstGeom prst="straightConnector1">
+                          <a:avLst/>
+                        </a:prstGeom>
+                        <a:ln w="38100">
+                          <a:tailEnd type="triangle" w="lg" len="lg"/>
+                        </a:ln>
+                      </wps:spPr>
+                      <wps:style>
+                        <a:lnRef idx="1">
+                          <a:schemeClr val="accent1"/>
+                        </a:lnRef>
+                        <a:fillRef idx="0">
+                          <a:schemeClr val="accent1"/>
+                        </a:fillRef>
+                        <a:effectRef idx="0">
+                          <a:schemeClr val="accent1"/>
+                        </a:effectRef>
+                        <a:fontRef idx="minor">
+                          <a:schemeClr val="tx1"/>
+                        </a:fontRef>
+                      </wps:style>
+                      <wps:bodyPr/>
+                    </wps:wsp>
+                  </a:graphicData>
+                </a:graphic>
+              </wp:anchor>
+            </w:drawing>
+          </mc:Choice>
+          <mc:Fallback>
+            <w:pict>
+              <v:shapetype w14:anchorId="124158D1" id="_x0000_t32" coordsize="21600,21600" o:spt="32" o:oned="t" path="m,l21600,21600e" filled="f">
+                <v:path arrowok="t" fillok="f" o:connecttype="none"/>
+                <o:lock v:ext="edit" shapetype="t"/>
+              </v:shapetype>
+              <v:shape id="Straight Arrow Connector 1" o:spid="_x0000_s1026" type="#_x0000_t32" style="position:absolute;margin-left:183.65pt;margin-top:192.8pt;width:51.55pt;height:0;z-index:251695104;visibility:visible;mso-wrap-style:square;mso-wrap-distance-left:9pt;mso-wrap-distance-top:0;mso-wrap-distance-right:9pt;mso-wrap-distance-bottom:0;mso-position-horizontal:absolute;mso-position-horizontal-relative:text;mso-position-vertical:absolute;mso-position-vertical-relative:text" o:gfxdata="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" strokecolor="#4472c4 [3204]" strokeweight="3pt">
+                <v:stroke endarrow="block" endarrowwidth="wide" endarrowlength="long" joinstyle="miter"/>
+              </v:shape>
+            </w:pict>
+          </mc:Fallback>
+        </mc:AlternateContent>
+      </w:r>
       <w:r>
         <w:rPr>
           <w:noProof/>
@@ -287,15 +359,7 @@
                                 <w:color w:val="000000" w:themeColor="text1"/>
                                 <w:sz w:val="36"/>
                               </w:rPr>
-                              <w:t>Prediction based</w:t>
-                            </w:r>
-                            <w:r>
-                              <w:rPr>
-                                <w:rFonts w:ascii="Arial" w:hAnsi="Arial" w:cs="Arial"/>
-                                <w:color w:val="000000" w:themeColor="text1"/>
-                                <w:sz w:val="36"/>
-                              </w:rPr>
-                              <w:t xml:space="preserve"> </w:t>
+                              <w:t xml:space="preserve">Prediction based </w:t>
                             </w:r>
                             <w:r>
                               <w:rPr>
@@ -342,23 +406,7 @@
                                 <w:color w:val="000000" w:themeColor="text1"/>
                                 <w:sz w:val="24"/>
                               </w:rPr>
-                              <w:t xml:space="preserve">Occupancy prediction and weather forecast based </w:t>
-                            </w:r>
-                            <w:r>
-                              <w:rPr>
-                                <w:rFonts w:ascii="Arial" w:hAnsi="Arial" w:cs="Arial"/>
-                                <w:color w:val="000000" w:themeColor="text1"/>
-                                <w:sz w:val="24"/>
-                              </w:rPr>
-                              <w:t>HVAC control</w:t>
-                            </w:r>
-                            <w:r>
-                              <w:rPr>
-                                <w:rFonts w:ascii="Arial" w:hAnsi="Arial" w:cs="Arial"/>
-                                <w:color w:val="000000" w:themeColor="text1"/>
-                                <w:sz w:val="24"/>
-                              </w:rPr>
-                              <w:t>.</w:t>
+                              <w:t>Occupancy prediction and weather forecast based HVAC control.</w:t>
                             </w:r>
                           </w:p>
                         </w:txbxContent>
@@ -417,15 +465,7 @@
                           <w:color w:val="000000" w:themeColor="text1"/>
                           <w:sz w:val="36"/>
                         </w:rPr>
-                        <w:t>Prediction based</w:t>
-                      </w:r>
-                      <w:r>
-                        <w:rPr>
-                          <w:rFonts w:ascii="Arial" w:hAnsi="Arial" w:cs="Arial"/>
-                          <w:color w:val="000000" w:themeColor="text1"/>
-                          <w:sz w:val="36"/>
-                        </w:rPr>
-                        <w:t xml:space="preserve"> </w:t>
+                        <w:t xml:space="preserve">Prediction based </w:t>
                       </w:r>
                       <w:r>
                         <w:rPr>
@@ -472,23 +512,7 @@
                           <w:color w:val="000000" w:themeColor="text1"/>
                           <w:sz w:val="24"/>
                         </w:rPr>
-                        <w:t xml:space="preserve">Occupancy prediction and weather forecast based </w:t>
-                      </w:r>
-                      <w:r>
-                        <w:rPr>
-                          <w:rFonts w:ascii="Arial" w:hAnsi="Arial" w:cs="Arial"/>
-                          <w:color w:val="000000" w:themeColor="text1"/>
-                          <w:sz w:val="24"/>
-                        </w:rPr>
-                        <w:t>HVAC control</w:t>
-                      </w:r>
-                      <w:r>
-                        <w:rPr>
-                          <w:rFonts w:ascii="Arial" w:hAnsi="Arial" w:cs="Arial"/>
-                          <w:color w:val="000000" w:themeColor="text1"/>
-                          <w:sz w:val="24"/>
-                        </w:rPr>
-                        <w:t>.</w:t>
+                        <w:t>Occupancy prediction and weather forecast based HVAC control.</w:t>
                       </w:r>
                     </w:p>
                   </w:txbxContent>
@@ -2888,8 +2912,6 @@
           </mc:Fallback>
         </mc:AlternateContent>
       </w:r>
-      <w:bookmarkStart w:id="0" w:name="_GoBack"/>
-      <w:bookmarkEnd w:id="0"/>
     </w:p>
     <w:sectPr>
       <w:pgSz w:w="11906" w:h="16838"/>
@@ -3144,6 +3166,7 @@
     <w:lsdException w:name="HTML Sample" w:semiHidden="1" w:unhideWhenUsed="1"/>
     <w:lsdException w:name="HTML Typewriter" w:semiHidden="1" w:unhideWhenUsed="1"/>
     <w:lsdException w:name="HTML Variable" w:semiHidden="1" w:unhideWhenUsed="1"/>
+    <w:lsdException w:name="Normal Table" w:semiHidden="1" w:unhideWhenUsed="1"/>
     <w:lsdException w:name="annotation subject" w:semiHidden="1" w:unhideWhenUsed="1"/>
     <w:lsdException w:name="No List" w:semiHidden="1" w:unhideWhenUsed="1"/>
     <w:lsdException w:name="Outline List 1" w:semiHidden="1" w:unhideWhenUsed="1"/>
@@ -3190,8 +3213,10 @@
     <w:lsdException w:name="Table Subtle 2" w:semiHidden="1" w:unhideWhenUsed="1"/>
     <w:lsdException w:name="Table Web 1" w:semiHidden="1" w:unhideWhenUsed="1"/>
     <w:lsdException w:name="Table Web 2" w:semiHidden="1" w:unhideWhenUsed="1"/>
+    <w:lsdException w:name="Table Web 3" w:semiHidden="1" w:unhideWhenUsed="1"/>
     <w:lsdException w:name="Balloon Text" w:semiHidden="1" w:unhideWhenUsed="1"/>
     <w:lsdException w:name="Table Grid" w:uiPriority="39"/>
+    <w:lsdException w:name="Table Theme" w:semiHidden="1" w:unhideWhenUsed="1"/>
     <w:lsdException w:name="Placeholder Text" w:semiHidden="1"/>
     <w:lsdException w:name="No Spacing" w:uiPriority="1" w:qFormat="1"/>
     <w:lsdException w:name="Light Shading" w:uiPriority="60"/>
@@ -3756,7 +3781,7 @@
 </file>
 
 <file path=customXml/itemProps1.xml><?xml version="1.0" encoding="utf-8"?>
-<ds:datastoreItem xmlns:ds="http://schemas.openxmlformats.org/officeDocument/2006/customXml" ds:itemID="{95DEB3F3-EF7B-4487-BA79-1D25BD887177}">
+<ds:datastoreItem xmlns:ds="http://schemas.openxmlformats.org/officeDocument/2006/customXml" ds:itemID="{840C5B24-BDC8-4252-AAEA-8D2AD3D24CC8}">
   <ds:schemaRefs>
     <ds:schemaRef ds:uri="http://schemas.openxmlformats.org/officeDocument/2006/bibliography"/>
   </ds:schemaRefs>

</xml_diff>